<commit_message>
Added Project start, Login Prototype and updated discussion
</commit_message>
<xml_diff>
--- a/System Requirements/Discussion.docx
+++ b/System Requirements/Discussion.docx
@@ -206,642 +206,714 @@
         </w:rPr>
         <w:t>Profiling user</w:t>
       </w:r>
+    </w:p>
+    <w:p>
+      <w:pPr>
+        <w:widowControl w:val="0"/>
+        <w:autoSpaceDE w:val="0"/>
+        <w:autoSpaceDN w:val="0"/>
+        <w:adjustRightInd w:val="0"/>
+        <w:spacing w:line="280" w:lineRule="atLeast"/>
+        <w:rPr>
+          <w:rFonts w:ascii="Helvetica Neue" w:hAnsi="Helvetica Neue" w:cs="Helvetica Neue"/>
+          <w:color w:val="000000"/>
+        </w:rPr>
+      </w:pPr>
+    </w:p>
+    <w:p>
+      <w:pPr>
+        <w:widowControl w:val="0"/>
+        <w:autoSpaceDE w:val="0"/>
+        <w:autoSpaceDN w:val="0"/>
+        <w:adjustRightInd w:val="0"/>
+        <w:spacing w:line="280" w:lineRule="atLeast"/>
+        <w:rPr>
+          <w:rFonts w:ascii="Helvetica Neue" w:hAnsi="Helvetica Neue" w:cs="Helvetica Neue"/>
+          <w:color w:val="000000"/>
+        </w:rPr>
+      </w:pPr>
+      <w:r>
+        <w:rPr>
+          <w:rFonts w:ascii="Helvetica Neue" w:hAnsi="Helvetica Neue" w:cs="Helvetica Neue"/>
+          <w:color w:val="000000"/>
+        </w:rPr>
+        <w:t>Geospatial - integrate google maps, allow users to suggest meeting point -&gt; update when arrived at meeting point -&gt; when both have met -&gt; ask if they have retrieved the package properly.</w:t>
+      </w:r>
+      <w:r>
+        <w:rPr>
+          <w:rFonts w:ascii="Helvetica Neue" w:hAnsi="Helvetica Neue" w:cs="Helvetica Neue"/>
+          <w:color w:val="000000"/>
+        </w:rPr>
+        <w:t xml:space="preserve"> – Dependant on the teacher</w:t>
+      </w:r>
+    </w:p>
+    <w:p>
+      <w:pPr>
+        <w:widowControl w:val="0"/>
+        <w:autoSpaceDE w:val="0"/>
+        <w:autoSpaceDN w:val="0"/>
+        <w:adjustRightInd w:val="0"/>
+        <w:spacing w:line="280" w:lineRule="atLeast"/>
+        <w:rPr>
+          <w:rFonts w:ascii="Helvetica Neue" w:hAnsi="Helvetica Neue" w:cs="Helvetica Neue"/>
+          <w:color w:val="000000"/>
+        </w:rPr>
+      </w:pPr>
+    </w:p>
+    <w:p>
+      <w:pPr>
+        <w:widowControl w:val="0"/>
+        <w:autoSpaceDE w:val="0"/>
+        <w:autoSpaceDN w:val="0"/>
+        <w:adjustRightInd w:val="0"/>
+        <w:spacing w:line="280" w:lineRule="atLeast"/>
+        <w:rPr>
+          <w:rFonts w:ascii="Helvetica Neue" w:hAnsi="Helvetica Neue" w:cs="Helvetica Neue"/>
+          <w:color w:val="000000"/>
+        </w:rPr>
+      </w:pPr>
+      <w:r>
+        <w:rPr>
+          <w:rFonts w:ascii="Helvetica Neue" w:hAnsi="Helvetica Neue" w:cs="Helvetica Neue"/>
+          <w:color w:val="000000"/>
+        </w:rPr>
+        <w:t>Hard time to register as CIP -&gt; form and integrate e-mail/SMS</w:t>
+      </w:r>
+    </w:p>
+    <w:p>
+      <w:pPr>
+        <w:widowControl w:val="0"/>
+        <w:autoSpaceDE w:val="0"/>
+        <w:autoSpaceDN w:val="0"/>
+        <w:adjustRightInd w:val="0"/>
+        <w:spacing w:line="280" w:lineRule="atLeast"/>
+        <w:rPr>
+          <w:rFonts w:ascii="Helvetica Neue" w:hAnsi="Helvetica Neue" w:cs="Helvetica Neue"/>
+          <w:color w:val="000000"/>
+        </w:rPr>
+      </w:pPr>
+    </w:p>
+    <w:p>
+      <w:pPr>
+        <w:widowControl w:val="0"/>
+        <w:autoSpaceDE w:val="0"/>
+        <w:autoSpaceDN w:val="0"/>
+        <w:adjustRightInd w:val="0"/>
+        <w:spacing w:line="280" w:lineRule="atLeast"/>
+        <w:rPr>
+          <w:rFonts w:ascii="Helvetica Neue" w:hAnsi="Helvetica Neue" w:cs="Helvetica Neue"/>
+          <w:color w:val="000000"/>
+        </w:rPr>
+      </w:pPr>
+      <w:r>
+        <w:rPr>
+          <w:rFonts w:ascii="Helvetica Neue" w:hAnsi="Helvetica Neue" w:cs="Helvetica Neue"/>
+          <w:color w:val="000000"/>
+        </w:rPr>
+        <w:t>Socket - communication between both users</w:t>
+      </w:r>
+    </w:p>
+    <w:p>
+      <w:pPr>
+        <w:widowControl w:val="0"/>
+        <w:autoSpaceDE w:val="0"/>
+        <w:autoSpaceDN w:val="0"/>
+        <w:adjustRightInd w:val="0"/>
+        <w:spacing w:line="280" w:lineRule="atLeast"/>
+        <w:rPr>
+          <w:rFonts w:ascii="Helvetica Neue" w:hAnsi="Helvetica Neue" w:cs="Helvetica Neue"/>
+          <w:color w:val="000000"/>
+        </w:rPr>
+      </w:pPr>
+      <w:r>
+        <w:rPr>
+          <w:rFonts w:ascii="Helvetica Neue" w:hAnsi="Helvetica Neue" w:cs="Helvetica Neue"/>
+          <w:color w:val="000000"/>
+        </w:rPr>
+        <w:tab/>
+        <w:t>-&gt; Expansion - text and image moderation</w:t>
+      </w:r>
+    </w:p>
+    <w:p>
+      <w:pPr>
+        <w:widowControl w:val="0"/>
+        <w:autoSpaceDE w:val="0"/>
+        <w:autoSpaceDN w:val="0"/>
+        <w:adjustRightInd w:val="0"/>
+        <w:spacing w:line="280" w:lineRule="atLeast"/>
+        <w:rPr>
+          <w:rFonts w:ascii="Helvetica Neue" w:hAnsi="Helvetica Neue" w:cs="Helvetica Neue"/>
+          <w:color w:val="000000"/>
+        </w:rPr>
+      </w:pPr>
+      <w:r>
+        <w:rPr>
+          <w:rFonts w:ascii="Helvetica Neue" w:hAnsi="Helvetica Neue" w:cs="Helvetica Neue"/>
+          <w:color w:val="000000"/>
+        </w:rPr>
+        <w:tab/>
+        <w:t>-&gt; Use various chat protocols from Azure/Google</w:t>
+      </w:r>
+    </w:p>
+    <w:p>
+      <w:pPr>
+        <w:widowControl w:val="0"/>
+        <w:autoSpaceDE w:val="0"/>
+        <w:autoSpaceDN w:val="0"/>
+        <w:adjustRightInd w:val="0"/>
+        <w:spacing w:line="280" w:lineRule="atLeast"/>
+        <w:rPr>
+          <w:rFonts w:ascii="Helvetica Neue" w:hAnsi="Helvetica Neue" w:cs="Helvetica Neue"/>
+          <w:color w:val="000000"/>
+        </w:rPr>
+      </w:pPr>
+    </w:p>
+    <w:p>
+      <w:pPr>
+        <w:widowControl w:val="0"/>
+        <w:autoSpaceDE w:val="0"/>
+        <w:autoSpaceDN w:val="0"/>
+        <w:adjustRightInd w:val="0"/>
+        <w:spacing w:line="280" w:lineRule="atLeast"/>
+        <w:rPr>
+          <w:rFonts w:ascii="Helvetica Neue" w:hAnsi="Helvetica Neue" w:cs="Helvetica Neue"/>
+          <w:color w:val="000000"/>
+        </w:rPr>
+      </w:pPr>
+      <w:r>
+        <w:rPr>
+          <w:rFonts w:ascii="Helvetica Neue" w:hAnsi="Helvetica Neue" w:cs="Helvetica Neue"/>
+          <w:color w:val="000000"/>
+        </w:rPr>
+        <w:t>Image recognition and barcode scanning using camera - Computer vision API? -&gt; Google Books API/ Open library API</w:t>
+      </w:r>
+    </w:p>
+    <w:p>
+      <w:pPr>
+        <w:widowControl w:val="0"/>
+        <w:autoSpaceDE w:val="0"/>
+        <w:autoSpaceDN w:val="0"/>
+        <w:adjustRightInd w:val="0"/>
+        <w:spacing w:line="280" w:lineRule="atLeast"/>
+        <w:rPr>
+          <w:rFonts w:ascii="Helvetica Neue" w:hAnsi="Helvetica Neue" w:cs="Helvetica Neue"/>
+          <w:color w:val="000000"/>
+        </w:rPr>
+      </w:pPr>
+      <w:r>
+        <w:rPr>
+          <w:rFonts w:ascii="Helvetica Neue" w:hAnsi="Helvetica Neue" w:cs="Helvetica Neue"/>
+          <w:color w:val="000000"/>
+        </w:rPr>
+        <w:t>-&gt; Check if the book is wanted</w:t>
+      </w:r>
+    </w:p>
+    <w:p>
+      <w:pPr>
+        <w:widowControl w:val="0"/>
+        <w:autoSpaceDE w:val="0"/>
+        <w:autoSpaceDN w:val="0"/>
+        <w:adjustRightInd w:val="0"/>
+        <w:spacing w:line="280" w:lineRule="atLeast"/>
+        <w:rPr>
+          <w:rFonts w:ascii="Helvetica Neue" w:hAnsi="Helvetica Neue" w:cs="Helvetica Neue"/>
+          <w:color w:val="000000"/>
+        </w:rPr>
+      </w:pPr>
+      <w:r>
+        <w:rPr>
+          <w:rFonts w:ascii="Helvetica Neue" w:hAnsi="Helvetica Neue" w:cs="Helvetica Neue"/>
+          <w:color w:val="000000"/>
+        </w:rPr>
+        <w:t>-&gt; Take picture of the book, take out the text title</w:t>
+      </w:r>
+    </w:p>
+    <w:p>
+      <w:pPr>
+        <w:widowControl w:val="0"/>
+        <w:autoSpaceDE w:val="0"/>
+        <w:autoSpaceDN w:val="0"/>
+        <w:adjustRightInd w:val="0"/>
+        <w:spacing w:line="280" w:lineRule="atLeast"/>
+        <w:rPr>
+          <w:rFonts w:ascii="Helvetica Neue" w:hAnsi="Helvetica Neue" w:cs="Helvetica Neue"/>
+          <w:color w:val="000000"/>
+        </w:rPr>
+      </w:pPr>
+      <w:r>
+        <w:rPr>
+          <w:rFonts w:ascii="Helvetica Neue" w:hAnsi="Helvetica Neue" w:cs="Helvetica Neue"/>
+          <w:color w:val="000000"/>
+        </w:rPr>
+        <w:t>-&gt; Scrape MOE</w:t>
+      </w:r>
+    </w:p>
+    <w:p>
+      <w:pPr>
+        <w:widowControl w:val="0"/>
+        <w:autoSpaceDE w:val="0"/>
+        <w:autoSpaceDN w:val="0"/>
+        <w:adjustRightInd w:val="0"/>
+        <w:spacing w:line="280" w:lineRule="atLeast"/>
+        <w:rPr>
+          <w:rFonts w:ascii="Helvetica Neue" w:hAnsi="Helvetica Neue" w:cs="Helvetica Neue"/>
+          <w:color w:val="000000"/>
+        </w:rPr>
+      </w:pPr>
+    </w:p>
+    <w:p>
+      <w:pPr>
+        <w:widowControl w:val="0"/>
+        <w:autoSpaceDE w:val="0"/>
+        <w:autoSpaceDN w:val="0"/>
+        <w:adjustRightInd w:val="0"/>
+        <w:spacing w:line="280" w:lineRule="atLeast"/>
+        <w:rPr>
+          <w:rFonts w:ascii="Helvetica Neue" w:hAnsi="Helvetica Neue" w:cs="Helvetica Neue"/>
+          <w:color w:val="000000"/>
+        </w:rPr>
+      </w:pPr>
+      <w:r>
+        <w:rPr>
+          <w:rFonts w:ascii="Helvetica Neue" w:hAnsi="Helvetica Neue" w:cs="Helvetica Neue"/>
+          <w:color w:val="000000"/>
+        </w:rPr>
+        <w:t>Partners -&gt; Vouchers for reaching threshold?</w:t>
+      </w:r>
+    </w:p>
+    <w:p>
+      <w:pPr>
+        <w:widowControl w:val="0"/>
+        <w:autoSpaceDE w:val="0"/>
+        <w:autoSpaceDN w:val="0"/>
+        <w:adjustRightInd w:val="0"/>
+        <w:spacing w:line="280" w:lineRule="atLeast"/>
+        <w:rPr>
+          <w:rFonts w:ascii="Helvetica Neue" w:hAnsi="Helvetica Neue" w:cs="Helvetica Neue"/>
+          <w:color w:val="000000"/>
+        </w:rPr>
+      </w:pPr>
+    </w:p>
+    <w:p>
+      <w:pPr>
+        <w:widowControl w:val="0"/>
+        <w:autoSpaceDE w:val="0"/>
+        <w:autoSpaceDN w:val="0"/>
+        <w:adjustRightInd w:val="0"/>
+        <w:spacing w:line="280" w:lineRule="atLeast"/>
+        <w:rPr>
+          <w:rFonts w:ascii="Helvetica Neue" w:hAnsi="Helvetica Neue" w:cs="Helvetica Neue"/>
+          <w:color w:val="000000"/>
+        </w:rPr>
+      </w:pPr>
+      <w:r>
+        <w:rPr>
+          <w:rFonts w:ascii="Helvetica Neue" w:hAnsi="Helvetica Neue" w:cs="Helvetica Neue"/>
+          <w:color w:val="000000"/>
+        </w:rPr>
+        <w:t>Recommendations</w:t>
+      </w:r>
+    </w:p>
+    <w:p>
+      <w:pPr>
+        <w:widowControl w:val="0"/>
+        <w:autoSpaceDE w:val="0"/>
+        <w:autoSpaceDN w:val="0"/>
+        <w:adjustRightInd w:val="0"/>
+        <w:spacing w:line="280" w:lineRule="atLeast"/>
+        <w:rPr>
+          <w:rFonts w:ascii="Helvetica Neue" w:hAnsi="Helvetica Neue" w:cs="Helvetica Neue"/>
+          <w:color w:val="000000"/>
+        </w:rPr>
+      </w:pPr>
+    </w:p>
+    <w:p>
+      <w:pPr>
+        <w:widowControl w:val="0"/>
+        <w:autoSpaceDE w:val="0"/>
+        <w:autoSpaceDN w:val="0"/>
+        <w:adjustRightInd w:val="0"/>
+        <w:spacing w:line="280" w:lineRule="atLeast"/>
+        <w:rPr>
+          <w:rFonts w:ascii="Helvetica Neue" w:hAnsi="Helvetica Neue" w:cs="Helvetica Neue"/>
+          <w:color w:val="000000"/>
+        </w:rPr>
+      </w:pPr>
+      <w:r>
+        <w:rPr>
+          <w:rFonts w:ascii="Helvetica Neue" w:hAnsi="Helvetica Neue" w:cs="Helvetica Neue"/>
+          <w:color w:val="000000"/>
+        </w:rPr>
+        <w:t>Book drop -&gt; assist with finding the nearest using location or find the nearest on the way home</w:t>
+      </w:r>
+    </w:p>
+    <w:p>
+      <w:pPr>
+        <w:widowControl w:val="0"/>
+        <w:autoSpaceDE w:val="0"/>
+        <w:autoSpaceDN w:val="0"/>
+        <w:adjustRightInd w:val="0"/>
+        <w:spacing w:line="280" w:lineRule="atLeast"/>
+        <w:rPr>
+          <w:rFonts w:ascii="Helvetica Neue" w:hAnsi="Helvetica Neue" w:cs="Helvetica Neue"/>
+          <w:color w:val="000000"/>
+        </w:rPr>
+      </w:pPr>
+    </w:p>
+    <w:p>
+      <w:pPr>
+        <w:widowControl w:val="0"/>
+        <w:autoSpaceDE w:val="0"/>
+        <w:autoSpaceDN w:val="0"/>
+        <w:adjustRightInd w:val="0"/>
+        <w:spacing w:line="280" w:lineRule="atLeast"/>
+        <w:rPr>
+          <w:rFonts w:ascii="Helvetica Neue" w:hAnsi="Helvetica Neue" w:cs="Helvetica Neue"/>
+          <w:color w:val="000000"/>
+        </w:rPr>
+      </w:pPr>
+      <w:r>
+        <w:rPr>
+          <w:rFonts w:ascii="Helvetica Neue" w:hAnsi="Helvetica Neue" w:cs="Helvetica Neue"/>
+          <w:color w:val="000000"/>
+        </w:rPr>
+        <w:t>Book priority on verified book drop for another book if wanted by donor</w:t>
+      </w:r>
+    </w:p>
+    <w:p>
+      <w:pPr>
+        <w:widowControl w:val="0"/>
+        <w:autoSpaceDE w:val="0"/>
+        <w:autoSpaceDN w:val="0"/>
+        <w:adjustRightInd w:val="0"/>
+        <w:spacing w:line="280" w:lineRule="atLeast"/>
+        <w:rPr>
+          <w:rFonts w:ascii="Helvetica Neue" w:hAnsi="Helvetica Neue" w:cs="Helvetica Neue"/>
+          <w:color w:val="000000"/>
+        </w:rPr>
+      </w:pPr>
+    </w:p>
+    <w:p>
+      <w:pPr>
+        <w:widowControl w:val="0"/>
+        <w:autoSpaceDE w:val="0"/>
+        <w:autoSpaceDN w:val="0"/>
+        <w:adjustRightInd w:val="0"/>
+        <w:spacing w:line="280" w:lineRule="atLeast"/>
+        <w:rPr>
+          <w:rFonts w:ascii="Helvetica Neue" w:hAnsi="Helvetica Neue" w:cs="Helvetica Neue"/>
+          <w:color w:val="000000"/>
+        </w:rPr>
+      </w:pPr>
+      <w:r>
+        <w:rPr>
+          <w:rFonts w:ascii="Helvetica Neue" w:hAnsi="Helvetica Neue" w:cs="Helvetica Neue"/>
+          <w:color w:val="000000"/>
+        </w:rPr>
+        <w:t>If doing hybrid -&gt; distribution points should have an inventory of what books have been taken</w:t>
+      </w:r>
+    </w:p>
+    <w:p>
+      <w:pPr>
+        <w:widowControl w:val="0"/>
+        <w:autoSpaceDE w:val="0"/>
+        <w:autoSpaceDN w:val="0"/>
+        <w:adjustRightInd w:val="0"/>
+        <w:spacing w:line="280" w:lineRule="atLeast"/>
+        <w:rPr>
+          <w:rFonts w:ascii="Helvetica Neue" w:hAnsi="Helvetica Neue" w:cs="Helvetica Neue"/>
+          <w:color w:val="000000"/>
+        </w:rPr>
+      </w:pPr>
+    </w:p>
+    <w:p>
+      <w:pPr>
+        <w:widowControl w:val="0"/>
+        <w:autoSpaceDE w:val="0"/>
+        <w:autoSpaceDN w:val="0"/>
+        <w:adjustRightInd w:val="0"/>
+        <w:spacing w:line="280" w:lineRule="atLeast"/>
+        <w:rPr>
+          <w:rFonts w:ascii="Helvetica Neue" w:hAnsi="Helvetica Neue" w:cs="Helvetica Neue"/>
+          <w:color w:val="000000"/>
+        </w:rPr>
+      </w:pPr>
+      <w:r>
+        <w:rPr>
+          <w:rFonts w:ascii="Helvetica Neue" w:hAnsi="Helvetica Neue" w:cs="Helvetica Neue"/>
+          <w:color w:val="000000"/>
+        </w:rPr>
+        <w:t>Tagging and filtering</w:t>
+      </w:r>
+      <w:r>
+        <w:rPr>
+          <w:rFonts w:ascii="Helvetica Neue" w:hAnsi="Helvetica Neue" w:cs="Helvetica Neue"/>
+          <w:color w:val="000000"/>
+        </w:rPr>
+        <w:t xml:space="preserve"> search</w:t>
+      </w:r>
+    </w:p>
+    <w:p>
+      <w:pPr>
+        <w:widowControl w:val="0"/>
+        <w:autoSpaceDE w:val="0"/>
+        <w:autoSpaceDN w:val="0"/>
+        <w:adjustRightInd w:val="0"/>
+        <w:spacing w:line="280" w:lineRule="atLeast"/>
+        <w:rPr>
+          <w:rFonts w:ascii="Helvetica Neue" w:hAnsi="Helvetica Neue" w:cs="Helvetica Neue"/>
+          <w:b/>
+          <w:color w:val="000000"/>
+        </w:rPr>
+      </w:pPr>
+    </w:p>
+    <w:p>
+      <w:pPr>
+        <w:widowControl w:val="0"/>
+        <w:autoSpaceDE w:val="0"/>
+        <w:autoSpaceDN w:val="0"/>
+        <w:adjustRightInd w:val="0"/>
+        <w:spacing w:line="280" w:lineRule="atLeast"/>
+        <w:rPr>
+          <w:rFonts w:ascii="Helvetica Neue" w:hAnsi="Helvetica Neue" w:cs="Helvetica Neue"/>
+          <w:b/>
+          <w:color w:val="000000"/>
+        </w:rPr>
+      </w:pPr>
+    </w:p>
+    <w:p>
+      <w:pPr>
+        <w:widowControl w:val="0"/>
+        <w:autoSpaceDE w:val="0"/>
+        <w:autoSpaceDN w:val="0"/>
+        <w:adjustRightInd w:val="0"/>
+        <w:spacing w:line="280" w:lineRule="atLeast"/>
+        <w:rPr>
+          <w:rFonts w:ascii="Helvetica Neue" w:hAnsi="Helvetica Neue" w:cs="Helvetica Neue"/>
+          <w:b/>
+          <w:color w:val="000000"/>
+        </w:rPr>
+      </w:pPr>
+    </w:p>
+    <w:p>
+      <w:pPr>
+        <w:rPr>
+          <w:rFonts w:ascii="Helvetica Neue" w:hAnsi="Helvetica Neue" w:cs="Helvetica Neue"/>
+          <w:b/>
+          <w:color w:val="000000"/>
+        </w:rPr>
+      </w:pPr>
+      <w:r>
+        <w:rPr>
+          <w:rFonts w:ascii="Helvetica Neue" w:hAnsi="Helvetica Neue" w:cs="Helvetica Neue"/>
+          <w:b/>
+          <w:color w:val="000000"/>
+        </w:rPr>
+        <w:br w:type="page"/>
+      </w:r>
+    </w:p>
+    <w:p>
+      <w:pPr>
+        <w:widowControl w:val="0"/>
+        <w:autoSpaceDE w:val="0"/>
+        <w:autoSpaceDN w:val="0"/>
+        <w:adjustRightInd w:val="0"/>
+        <w:spacing w:line="280" w:lineRule="atLeast"/>
+        <w:rPr>
+          <w:rFonts w:ascii="Helvetica Neue" w:hAnsi="Helvetica Neue" w:cs="Helvetica Neue"/>
+          <w:b/>
+          <w:color w:val="000000"/>
+        </w:rPr>
+      </w:pPr>
+      <w:r>
+        <w:rPr>
+          <w:rFonts w:ascii="Helvetica Neue" w:hAnsi="Helvetica Neue" w:cs="Helvetica Neue"/>
+          <w:b/>
+          <w:color w:val="000000"/>
+        </w:rPr>
+        <w:lastRenderedPageBreak/>
+        <w:t>Questions:</w:t>
+      </w:r>
+    </w:p>
+    <w:p>
+      <w:pPr>
+        <w:widowControl w:val="0"/>
+        <w:autoSpaceDE w:val="0"/>
+        <w:autoSpaceDN w:val="0"/>
+        <w:adjustRightInd w:val="0"/>
+        <w:spacing w:line="280" w:lineRule="atLeast"/>
+        <w:rPr>
+          <w:rFonts w:ascii="Helvetica Neue" w:hAnsi="Helvetica Neue" w:cs="Helvetica Neue"/>
+          <w:color w:val="000000"/>
+        </w:rPr>
+      </w:pPr>
+    </w:p>
+    <w:p>
+      <w:pPr>
+        <w:widowControl w:val="0"/>
+        <w:autoSpaceDE w:val="0"/>
+        <w:autoSpaceDN w:val="0"/>
+        <w:adjustRightInd w:val="0"/>
+        <w:spacing w:line="280" w:lineRule="atLeast"/>
+        <w:rPr>
+          <w:rFonts w:ascii="Helvetica Neue" w:hAnsi="Helvetica Neue" w:cs="Helvetica Neue"/>
+          <w:color w:val="000000"/>
+        </w:rPr>
+      </w:pPr>
+      <w:r>
+        <w:rPr>
+          <w:rFonts w:ascii="Helvetica Neue" w:hAnsi="Helvetica Neue" w:cs="Helvetica Neue"/>
+          <w:color w:val="000000"/>
+        </w:rPr>
+        <w:t>How do you determine the user and the donor?</w:t>
+      </w:r>
+    </w:p>
+    <w:p>
+      <w:pPr>
+        <w:widowControl w:val="0"/>
+        <w:autoSpaceDE w:val="0"/>
+        <w:autoSpaceDN w:val="0"/>
+        <w:adjustRightInd w:val="0"/>
+        <w:spacing w:line="280" w:lineRule="atLeast"/>
+        <w:rPr>
+          <w:rFonts w:ascii="Helvetica Neue" w:hAnsi="Helvetica Neue" w:cs="Helvetica Neue"/>
+          <w:color w:val="000000"/>
+        </w:rPr>
+      </w:pPr>
+      <w:r>
+        <w:rPr>
+          <w:rFonts w:ascii="Helvetica Neue" w:hAnsi="Helvetica Neue" w:cs="Helvetica Neue"/>
+          <w:color w:val="000000"/>
+        </w:rPr>
+        <w:t>Social media and email/password</w:t>
+      </w:r>
+    </w:p>
+    <w:p>
+      <w:pPr>
+        <w:widowControl w:val="0"/>
+        <w:autoSpaceDE w:val="0"/>
+        <w:autoSpaceDN w:val="0"/>
+        <w:adjustRightInd w:val="0"/>
+        <w:spacing w:line="280" w:lineRule="atLeast"/>
+        <w:rPr>
+          <w:rFonts w:ascii="Helvetica Neue" w:hAnsi="Helvetica Neue" w:cs="Helvetica Neue"/>
+          <w:color w:val="000000"/>
+        </w:rPr>
+      </w:pPr>
+    </w:p>
+    <w:p>
+      <w:pPr>
+        <w:widowControl w:val="0"/>
+        <w:autoSpaceDE w:val="0"/>
+        <w:autoSpaceDN w:val="0"/>
+        <w:adjustRightInd w:val="0"/>
+        <w:spacing w:line="280" w:lineRule="atLeast"/>
+        <w:rPr>
+          <w:rFonts w:ascii="Helvetica Neue" w:hAnsi="Helvetica Neue" w:cs="Helvetica Neue"/>
+          <w:color w:val="000000"/>
+        </w:rPr>
+      </w:pPr>
+      <w:r>
+        <w:rPr>
+          <w:rFonts w:ascii="Helvetica Neue" w:hAnsi="Helvetica Neue" w:cs="Helvetica Neue"/>
+          <w:color w:val="000000"/>
+        </w:rPr>
+        <w:t>A</w:t>
+      </w:r>
+      <w:r>
+        <w:rPr>
+          <w:rFonts w:ascii="Helvetica Neue" w:hAnsi="Helvetica Neue" w:cs="Helvetica Neue"/>
+          <w:color w:val="000000"/>
+        </w:rPr>
+        <w:t>re we assisting with the event itself?</w:t>
+      </w:r>
+    </w:p>
+    <w:p>
+      <w:pPr>
+        <w:widowControl w:val="0"/>
+        <w:autoSpaceDE w:val="0"/>
+        <w:autoSpaceDN w:val="0"/>
+        <w:adjustRightInd w:val="0"/>
+        <w:spacing w:line="280" w:lineRule="atLeast"/>
+        <w:rPr>
+          <w:rFonts w:ascii="Helvetica Neue" w:hAnsi="Helvetica Neue" w:cs="Helvetica Neue"/>
+          <w:color w:val="000000"/>
+        </w:rPr>
+      </w:pPr>
+      <w:r>
+        <w:rPr>
+          <w:rFonts w:ascii="Helvetica Neue" w:hAnsi="Helvetica Neue" w:cs="Helvetica Neue"/>
+          <w:color w:val="000000"/>
+        </w:rPr>
+        <w:t>No</w:t>
+      </w:r>
+    </w:p>
+    <w:p>
+      <w:pPr>
+        <w:widowControl w:val="0"/>
+        <w:autoSpaceDE w:val="0"/>
+        <w:autoSpaceDN w:val="0"/>
+        <w:adjustRightInd w:val="0"/>
+        <w:spacing w:line="280" w:lineRule="atLeast"/>
+        <w:rPr>
+          <w:rFonts w:ascii="Helvetica Neue" w:hAnsi="Helvetica Neue" w:cs="Helvetica Neue"/>
+          <w:color w:val="000000"/>
+        </w:rPr>
+      </w:pPr>
+    </w:p>
+    <w:p>
+      <w:pPr>
+        <w:widowControl w:val="0"/>
+        <w:autoSpaceDE w:val="0"/>
+        <w:autoSpaceDN w:val="0"/>
+        <w:adjustRightInd w:val="0"/>
+        <w:spacing w:line="280" w:lineRule="atLeast"/>
+        <w:rPr>
+          <w:rFonts w:ascii="Helvetica Neue" w:hAnsi="Helvetica Neue" w:cs="Helvetica Neue"/>
+          <w:color w:val="000000"/>
+        </w:rPr>
+      </w:pPr>
+      <w:r>
+        <w:rPr>
+          <w:rFonts w:ascii="Helvetica Neue" w:hAnsi="Helvetica Neue" w:cs="Helvetica Neue"/>
+          <w:color w:val="000000"/>
+        </w:rPr>
+        <w:t>Can we allow the user to sug</w:t>
+      </w:r>
+      <w:r>
+        <w:rPr>
+          <w:rFonts w:ascii="Helvetica Neue" w:hAnsi="Helvetica Neue" w:cs="Helvetica Neue"/>
+          <w:color w:val="000000"/>
+        </w:rPr>
+        <w:t>gest the location and help to display the location</w:t>
+      </w:r>
+      <w:r>
+        <w:rPr>
+          <w:rFonts w:ascii="Helvetica Neue" w:hAnsi="Helvetica Neue" w:cs="Helvetica Neue"/>
+          <w:color w:val="000000"/>
+        </w:rPr>
+        <w:t>.</w:t>
+      </w:r>
+    </w:p>
+    <w:p>
+      <w:r>
+        <w:t>Yes</w:t>
+      </w:r>
+    </w:p>
+    <w:p/>
+    <w:p>
+      <w:r>
+        <w:t>Are we validating through NRIC?</w:t>
+      </w:r>
       <w:bookmarkStart w:id="0" w:name="_GoBack"/>
       <w:bookmarkEnd w:id="0"/>
     </w:p>
     <w:p>
-      <w:pPr>
-        <w:widowControl w:val="0"/>
-        <w:autoSpaceDE w:val="0"/>
-        <w:autoSpaceDN w:val="0"/>
-        <w:adjustRightInd w:val="0"/>
-        <w:spacing w:line="280" w:lineRule="atLeast"/>
-        <w:rPr>
-          <w:rFonts w:ascii="Helvetica Neue" w:hAnsi="Helvetica Neue" w:cs="Helvetica Neue"/>
-          <w:color w:val="000000"/>
-        </w:rPr>
-      </w:pPr>
-    </w:p>
-    <w:p>
-      <w:pPr>
-        <w:widowControl w:val="0"/>
-        <w:autoSpaceDE w:val="0"/>
-        <w:autoSpaceDN w:val="0"/>
-        <w:adjustRightInd w:val="0"/>
-        <w:spacing w:line="280" w:lineRule="atLeast"/>
-        <w:rPr>
-          <w:rFonts w:ascii="Helvetica Neue" w:hAnsi="Helvetica Neue" w:cs="Helvetica Neue"/>
-          <w:color w:val="000000"/>
-        </w:rPr>
-      </w:pPr>
-      <w:r>
-        <w:rPr>
-          <w:rFonts w:ascii="Helvetica Neue" w:hAnsi="Helvetica Neue" w:cs="Helvetica Neue"/>
-          <w:color w:val="000000"/>
-        </w:rPr>
-        <w:t>Geospatial - integrate google maps, allow users to suggest meeting point -&gt; update when arrived at meeting point -&gt; when both have met -&gt; ask if they have retrieved the package properly.</w:t>
-      </w:r>
-      <w:r>
-        <w:rPr>
-          <w:rFonts w:ascii="Helvetica Neue" w:hAnsi="Helvetica Neue" w:cs="Helvetica Neue"/>
-          <w:color w:val="000000"/>
-        </w:rPr>
-        <w:t xml:space="preserve"> – Dependant on the teacher</w:t>
-      </w:r>
-    </w:p>
-    <w:p>
-      <w:pPr>
-        <w:widowControl w:val="0"/>
-        <w:autoSpaceDE w:val="0"/>
-        <w:autoSpaceDN w:val="0"/>
-        <w:adjustRightInd w:val="0"/>
-        <w:spacing w:line="280" w:lineRule="atLeast"/>
-        <w:rPr>
-          <w:rFonts w:ascii="Helvetica Neue" w:hAnsi="Helvetica Neue" w:cs="Helvetica Neue"/>
-          <w:color w:val="000000"/>
-        </w:rPr>
-      </w:pPr>
-    </w:p>
-    <w:p>
-      <w:pPr>
-        <w:widowControl w:val="0"/>
-        <w:autoSpaceDE w:val="0"/>
-        <w:autoSpaceDN w:val="0"/>
-        <w:adjustRightInd w:val="0"/>
-        <w:spacing w:line="280" w:lineRule="atLeast"/>
-        <w:rPr>
-          <w:rFonts w:ascii="Helvetica Neue" w:hAnsi="Helvetica Neue" w:cs="Helvetica Neue"/>
-          <w:color w:val="000000"/>
-        </w:rPr>
-      </w:pPr>
-      <w:r>
-        <w:rPr>
-          <w:rFonts w:ascii="Helvetica Neue" w:hAnsi="Helvetica Neue" w:cs="Helvetica Neue"/>
-          <w:color w:val="000000"/>
-        </w:rPr>
-        <w:t>Hard time to register as CIP -&gt; form and integrate e-mail/SMS</w:t>
-      </w:r>
-    </w:p>
-    <w:p>
-      <w:pPr>
-        <w:widowControl w:val="0"/>
-        <w:autoSpaceDE w:val="0"/>
-        <w:autoSpaceDN w:val="0"/>
-        <w:adjustRightInd w:val="0"/>
-        <w:spacing w:line="280" w:lineRule="atLeast"/>
-        <w:rPr>
-          <w:rFonts w:ascii="Helvetica Neue" w:hAnsi="Helvetica Neue" w:cs="Helvetica Neue"/>
-          <w:color w:val="000000"/>
-        </w:rPr>
-      </w:pPr>
-    </w:p>
-    <w:p>
-      <w:pPr>
-        <w:widowControl w:val="0"/>
-        <w:autoSpaceDE w:val="0"/>
-        <w:autoSpaceDN w:val="0"/>
-        <w:adjustRightInd w:val="0"/>
-        <w:spacing w:line="280" w:lineRule="atLeast"/>
-        <w:rPr>
-          <w:rFonts w:ascii="Helvetica Neue" w:hAnsi="Helvetica Neue" w:cs="Helvetica Neue"/>
-          <w:color w:val="000000"/>
-        </w:rPr>
-      </w:pPr>
-      <w:r>
-        <w:rPr>
-          <w:rFonts w:ascii="Helvetica Neue" w:hAnsi="Helvetica Neue" w:cs="Helvetica Neue"/>
-          <w:color w:val="000000"/>
-        </w:rPr>
-        <w:t>Socket - communication between both users</w:t>
-      </w:r>
-    </w:p>
-    <w:p>
-      <w:pPr>
-        <w:widowControl w:val="0"/>
-        <w:autoSpaceDE w:val="0"/>
-        <w:autoSpaceDN w:val="0"/>
-        <w:adjustRightInd w:val="0"/>
-        <w:spacing w:line="280" w:lineRule="atLeast"/>
-        <w:rPr>
-          <w:rFonts w:ascii="Helvetica Neue" w:hAnsi="Helvetica Neue" w:cs="Helvetica Neue"/>
-          <w:color w:val="000000"/>
-        </w:rPr>
-      </w:pPr>
-      <w:r>
-        <w:rPr>
-          <w:rFonts w:ascii="Helvetica Neue" w:hAnsi="Helvetica Neue" w:cs="Helvetica Neue"/>
-          <w:color w:val="000000"/>
-        </w:rPr>
-        <w:tab/>
-        <w:t>-&gt; Expansion - text and image moderation</w:t>
-      </w:r>
-    </w:p>
-    <w:p>
-      <w:pPr>
-        <w:widowControl w:val="0"/>
-        <w:autoSpaceDE w:val="0"/>
-        <w:autoSpaceDN w:val="0"/>
-        <w:adjustRightInd w:val="0"/>
-        <w:spacing w:line="280" w:lineRule="atLeast"/>
-        <w:rPr>
-          <w:rFonts w:ascii="Helvetica Neue" w:hAnsi="Helvetica Neue" w:cs="Helvetica Neue"/>
-          <w:color w:val="000000"/>
-        </w:rPr>
-      </w:pPr>
-      <w:r>
-        <w:rPr>
-          <w:rFonts w:ascii="Helvetica Neue" w:hAnsi="Helvetica Neue" w:cs="Helvetica Neue"/>
-          <w:color w:val="000000"/>
-        </w:rPr>
-        <w:tab/>
-        <w:t>-&gt; Use various chat protocols from Azure/Google</w:t>
-      </w:r>
-    </w:p>
-    <w:p>
-      <w:pPr>
-        <w:widowControl w:val="0"/>
-        <w:autoSpaceDE w:val="0"/>
-        <w:autoSpaceDN w:val="0"/>
-        <w:adjustRightInd w:val="0"/>
-        <w:spacing w:line="280" w:lineRule="atLeast"/>
-        <w:rPr>
-          <w:rFonts w:ascii="Helvetica Neue" w:hAnsi="Helvetica Neue" w:cs="Helvetica Neue"/>
-          <w:color w:val="000000"/>
-        </w:rPr>
-      </w:pPr>
-    </w:p>
-    <w:p>
-      <w:pPr>
-        <w:widowControl w:val="0"/>
-        <w:autoSpaceDE w:val="0"/>
-        <w:autoSpaceDN w:val="0"/>
-        <w:adjustRightInd w:val="0"/>
-        <w:spacing w:line="280" w:lineRule="atLeast"/>
-        <w:rPr>
-          <w:rFonts w:ascii="Helvetica Neue" w:hAnsi="Helvetica Neue" w:cs="Helvetica Neue"/>
-          <w:color w:val="000000"/>
-        </w:rPr>
-      </w:pPr>
-      <w:r>
-        <w:rPr>
-          <w:rFonts w:ascii="Helvetica Neue" w:hAnsi="Helvetica Neue" w:cs="Helvetica Neue"/>
-          <w:color w:val="000000"/>
-        </w:rPr>
-        <w:t>Image recognition and barcode scanning using camera - Computer vision API? -&gt; Google Books API/ Open library API</w:t>
-      </w:r>
-    </w:p>
-    <w:p>
-      <w:pPr>
-        <w:widowControl w:val="0"/>
-        <w:autoSpaceDE w:val="0"/>
-        <w:autoSpaceDN w:val="0"/>
-        <w:adjustRightInd w:val="0"/>
-        <w:spacing w:line="280" w:lineRule="atLeast"/>
-        <w:rPr>
-          <w:rFonts w:ascii="Helvetica Neue" w:hAnsi="Helvetica Neue" w:cs="Helvetica Neue"/>
-          <w:color w:val="000000"/>
-        </w:rPr>
-      </w:pPr>
-      <w:r>
-        <w:rPr>
-          <w:rFonts w:ascii="Helvetica Neue" w:hAnsi="Helvetica Neue" w:cs="Helvetica Neue"/>
-          <w:color w:val="000000"/>
-        </w:rPr>
-        <w:t>-&gt; Check if the book is wanted</w:t>
-      </w:r>
-    </w:p>
-    <w:p>
-      <w:pPr>
-        <w:widowControl w:val="0"/>
-        <w:autoSpaceDE w:val="0"/>
-        <w:autoSpaceDN w:val="0"/>
-        <w:adjustRightInd w:val="0"/>
-        <w:spacing w:line="280" w:lineRule="atLeast"/>
-        <w:rPr>
-          <w:rFonts w:ascii="Helvetica Neue" w:hAnsi="Helvetica Neue" w:cs="Helvetica Neue"/>
-          <w:color w:val="000000"/>
-        </w:rPr>
-      </w:pPr>
-      <w:r>
-        <w:rPr>
-          <w:rFonts w:ascii="Helvetica Neue" w:hAnsi="Helvetica Neue" w:cs="Helvetica Neue"/>
-          <w:color w:val="000000"/>
-        </w:rPr>
-        <w:t>-&gt; Take picture of the book, take out the text title</w:t>
-      </w:r>
-    </w:p>
-    <w:p>
-      <w:pPr>
-        <w:widowControl w:val="0"/>
-        <w:autoSpaceDE w:val="0"/>
-        <w:autoSpaceDN w:val="0"/>
-        <w:adjustRightInd w:val="0"/>
-        <w:spacing w:line="280" w:lineRule="atLeast"/>
-        <w:rPr>
-          <w:rFonts w:ascii="Helvetica Neue" w:hAnsi="Helvetica Neue" w:cs="Helvetica Neue"/>
-          <w:color w:val="000000"/>
-        </w:rPr>
-      </w:pPr>
-      <w:r>
-        <w:rPr>
-          <w:rFonts w:ascii="Helvetica Neue" w:hAnsi="Helvetica Neue" w:cs="Helvetica Neue"/>
-          <w:color w:val="000000"/>
-        </w:rPr>
-        <w:t>-&gt; Scrape MOE</w:t>
-      </w:r>
-    </w:p>
-    <w:p>
-      <w:pPr>
-        <w:widowControl w:val="0"/>
-        <w:autoSpaceDE w:val="0"/>
-        <w:autoSpaceDN w:val="0"/>
-        <w:adjustRightInd w:val="0"/>
-        <w:spacing w:line="280" w:lineRule="atLeast"/>
-        <w:rPr>
-          <w:rFonts w:ascii="Helvetica Neue" w:hAnsi="Helvetica Neue" w:cs="Helvetica Neue"/>
-          <w:color w:val="000000"/>
-        </w:rPr>
-      </w:pPr>
-    </w:p>
-    <w:p>
-      <w:pPr>
-        <w:widowControl w:val="0"/>
-        <w:autoSpaceDE w:val="0"/>
-        <w:autoSpaceDN w:val="0"/>
-        <w:adjustRightInd w:val="0"/>
-        <w:spacing w:line="280" w:lineRule="atLeast"/>
-        <w:rPr>
-          <w:rFonts w:ascii="Helvetica Neue" w:hAnsi="Helvetica Neue" w:cs="Helvetica Neue"/>
-          <w:color w:val="000000"/>
-        </w:rPr>
-      </w:pPr>
-      <w:r>
-        <w:rPr>
-          <w:rFonts w:ascii="Helvetica Neue" w:hAnsi="Helvetica Neue" w:cs="Helvetica Neue"/>
-          <w:color w:val="000000"/>
-        </w:rPr>
-        <w:t>Partners -&gt; Vouchers for reaching threshold?</w:t>
-      </w:r>
-    </w:p>
-    <w:p>
-      <w:pPr>
-        <w:widowControl w:val="0"/>
-        <w:autoSpaceDE w:val="0"/>
-        <w:autoSpaceDN w:val="0"/>
-        <w:adjustRightInd w:val="0"/>
-        <w:spacing w:line="280" w:lineRule="atLeast"/>
-        <w:rPr>
-          <w:rFonts w:ascii="Helvetica Neue" w:hAnsi="Helvetica Neue" w:cs="Helvetica Neue"/>
-          <w:color w:val="000000"/>
-        </w:rPr>
-      </w:pPr>
-    </w:p>
-    <w:p>
-      <w:pPr>
-        <w:widowControl w:val="0"/>
-        <w:autoSpaceDE w:val="0"/>
-        <w:autoSpaceDN w:val="0"/>
-        <w:adjustRightInd w:val="0"/>
-        <w:spacing w:line="280" w:lineRule="atLeast"/>
-        <w:rPr>
-          <w:rFonts w:ascii="Helvetica Neue" w:hAnsi="Helvetica Neue" w:cs="Helvetica Neue"/>
-          <w:color w:val="000000"/>
-        </w:rPr>
-      </w:pPr>
-      <w:r>
-        <w:rPr>
-          <w:rFonts w:ascii="Helvetica Neue" w:hAnsi="Helvetica Neue" w:cs="Helvetica Neue"/>
-          <w:color w:val="000000"/>
-        </w:rPr>
-        <w:t>Recommendations</w:t>
-      </w:r>
-    </w:p>
-    <w:p>
-      <w:pPr>
-        <w:widowControl w:val="0"/>
-        <w:autoSpaceDE w:val="0"/>
-        <w:autoSpaceDN w:val="0"/>
-        <w:adjustRightInd w:val="0"/>
-        <w:spacing w:line="280" w:lineRule="atLeast"/>
-        <w:rPr>
-          <w:rFonts w:ascii="Helvetica Neue" w:hAnsi="Helvetica Neue" w:cs="Helvetica Neue"/>
-          <w:color w:val="000000"/>
-        </w:rPr>
-      </w:pPr>
-    </w:p>
-    <w:p>
-      <w:pPr>
-        <w:widowControl w:val="0"/>
-        <w:autoSpaceDE w:val="0"/>
-        <w:autoSpaceDN w:val="0"/>
-        <w:adjustRightInd w:val="0"/>
-        <w:spacing w:line="280" w:lineRule="atLeast"/>
-        <w:rPr>
-          <w:rFonts w:ascii="Helvetica Neue" w:hAnsi="Helvetica Neue" w:cs="Helvetica Neue"/>
-          <w:color w:val="000000"/>
-        </w:rPr>
-      </w:pPr>
-      <w:r>
-        <w:rPr>
-          <w:rFonts w:ascii="Helvetica Neue" w:hAnsi="Helvetica Neue" w:cs="Helvetica Neue"/>
-          <w:color w:val="000000"/>
-        </w:rPr>
-        <w:t>Book drop -&gt; assist with finding the nearest using location or find the nearest on the way home</w:t>
-      </w:r>
-    </w:p>
-    <w:p>
-      <w:pPr>
-        <w:widowControl w:val="0"/>
-        <w:autoSpaceDE w:val="0"/>
-        <w:autoSpaceDN w:val="0"/>
-        <w:adjustRightInd w:val="0"/>
-        <w:spacing w:line="280" w:lineRule="atLeast"/>
-        <w:rPr>
-          <w:rFonts w:ascii="Helvetica Neue" w:hAnsi="Helvetica Neue" w:cs="Helvetica Neue"/>
-          <w:color w:val="000000"/>
-        </w:rPr>
-      </w:pPr>
-    </w:p>
-    <w:p>
-      <w:pPr>
-        <w:widowControl w:val="0"/>
-        <w:autoSpaceDE w:val="0"/>
-        <w:autoSpaceDN w:val="0"/>
-        <w:adjustRightInd w:val="0"/>
-        <w:spacing w:line="280" w:lineRule="atLeast"/>
-        <w:rPr>
-          <w:rFonts w:ascii="Helvetica Neue" w:hAnsi="Helvetica Neue" w:cs="Helvetica Neue"/>
-          <w:color w:val="000000"/>
-        </w:rPr>
-      </w:pPr>
-      <w:r>
-        <w:rPr>
-          <w:rFonts w:ascii="Helvetica Neue" w:hAnsi="Helvetica Neue" w:cs="Helvetica Neue"/>
-          <w:color w:val="000000"/>
-        </w:rPr>
-        <w:t>Book priority on verified book drop for another book if wanted by donor</w:t>
-      </w:r>
-    </w:p>
-    <w:p>
-      <w:pPr>
-        <w:widowControl w:val="0"/>
-        <w:autoSpaceDE w:val="0"/>
-        <w:autoSpaceDN w:val="0"/>
-        <w:adjustRightInd w:val="0"/>
-        <w:spacing w:line="280" w:lineRule="atLeast"/>
-        <w:rPr>
-          <w:rFonts w:ascii="Helvetica Neue" w:hAnsi="Helvetica Neue" w:cs="Helvetica Neue"/>
-          <w:color w:val="000000"/>
-        </w:rPr>
-      </w:pPr>
-    </w:p>
-    <w:p>
-      <w:pPr>
-        <w:widowControl w:val="0"/>
-        <w:autoSpaceDE w:val="0"/>
-        <w:autoSpaceDN w:val="0"/>
-        <w:adjustRightInd w:val="0"/>
-        <w:spacing w:line="280" w:lineRule="atLeast"/>
-        <w:rPr>
-          <w:rFonts w:ascii="Helvetica Neue" w:hAnsi="Helvetica Neue" w:cs="Helvetica Neue"/>
-          <w:color w:val="000000"/>
-        </w:rPr>
-      </w:pPr>
-      <w:r>
-        <w:rPr>
-          <w:rFonts w:ascii="Helvetica Neue" w:hAnsi="Helvetica Neue" w:cs="Helvetica Neue"/>
-          <w:color w:val="000000"/>
-        </w:rPr>
-        <w:t>If doing hybrid -&gt; distribution points should have an inventory of what books have been taken</w:t>
-      </w:r>
-    </w:p>
-    <w:p>
-      <w:pPr>
-        <w:widowControl w:val="0"/>
-        <w:autoSpaceDE w:val="0"/>
-        <w:autoSpaceDN w:val="0"/>
-        <w:adjustRightInd w:val="0"/>
-        <w:spacing w:line="280" w:lineRule="atLeast"/>
-        <w:rPr>
-          <w:rFonts w:ascii="Helvetica Neue" w:hAnsi="Helvetica Neue" w:cs="Helvetica Neue"/>
-          <w:color w:val="000000"/>
-        </w:rPr>
-      </w:pPr>
-    </w:p>
-    <w:p>
-      <w:pPr>
-        <w:widowControl w:val="0"/>
-        <w:autoSpaceDE w:val="0"/>
-        <w:autoSpaceDN w:val="0"/>
-        <w:adjustRightInd w:val="0"/>
-        <w:spacing w:line="280" w:lineRule="atLeast"/>
-        <w:rPr>
-          <w:rFonts w:ascii="Helvetica Neue" w:hAnsi="Helvetica Neue" w:cs="Helvetica Neue"/>
-          <w:color w:val="000000"/>
-        </w:rPr>
-      </w:pPr>
-      <w:r>
-        <w:rPr>
-          <w:rFonts w:ascii="Helvetica Neue" w:hAnsi="Helvetica Neue" w:cs="Helvetica Neue"/>
-          <w:color w:val="000000"/>
-        </w:rPr>
-        <w:t>Tagging and filtering</w:t>
-      </w:r>
-      <w:r>
-        <w:rPr>
-          <w:rFonts w:ascii="Helvetica Neue" w:hAnsi="Helvetica Neue" w:cs="Helvetica Neue"/>
-          <w:color w:val="000000"/>
-        </w:rPr>
-        <w:t xml:space="preserve"> search</w:t>
-      </w:r>
-    </w:p>
-    <w:p>
-      <w:pPr>
-        <w:widowControl w:val="0"/>
-        <w:autoSpaceDE w:val="0"/>
-        <w:autoSpaceDN w:val="0"/>
-        <w:adjustRightInd w:val="0"/>
-        <w:spacing w:line="280" w:lineRule="atLeast"/>
-        <w:rPr>
-          <w:rFonts w:ascii="Helvetica Neue" w:hAnsi="Helvetica Neue" w:cs="Helvetica Neue"/>
-          <w:b/>
-          <w:color w:val="000000"/>
-        </w:rPr>
-      </w:pPr>
-    </w:p>
-    <w:p>
-      <w:pPr>
-        <w:widowControl w:val="0"/>
-        <w:autoSpaceDE w:val="0"/>
-        <w:autoSpaceDN w:val="0"/>
-        <w:adjustRightInd w:val="0"/>
-        <w:spacing w:line="280" w:lineRule="atLeast"/>
-        <w:rPr>
-          <w:rFonts w:ascii="Helvetica Neue" w:hAnsi="Helvetica Neue" w:cs="Helvetica Neue"/>
-          <w:b/>
-          <w:color w:val="000000"/>
-        </w:rPr>
-      </w:pPr>
-    </w:p>
-    <w:p>
-      <w:pPr>
-        <w:widowControl w:val="0"/>
-        <w:autoSpaceDE w:val="0"/>
-        <w:autoSpaceDN w:val="0"/>
-        <w:adjustRightInd w:val="0"/>
-        <w:spacing w:line="280" w:lineRule="atLeast"/>
-        <w:rPr>
-          <w:rFonts w:ascii="Helvetica Neue" w:hAnsi="Helvetica Neue" w:cs="Helvetica Neue"/>
-          <w:b/>
-          <w:color w:val="000000"/>
-        </w:rPr>
-      </w:pPr>
-    </w:p>
-    <w:p>
-      <w:pPr>
-        <w:rPr>
-          <w:rFonts w:ascii="Helvetica Neue" w:hAnsi="Helvetica Neue" w:cs="Helvetica Neue"/>
-          <w:b/>
-          <w:color w:val="000000"/>
-        </w:rPr>
-      </w:pPr>
-      <w:r>
-        <w:rPr>
-          <w:rFonts w:ascii="Helvetica Neue" w:hAnsi="Helvetica Neue" w:cs="Helvetica Neue"/>
-          <w:b/>
-          <w:color w:val="000000"/>
-        </w:rPr>
-        <w:br w:type="page"/>
-      </w:r>
-    </w:p>
-    <w:p>
-      <w:pPr>
-        <w:widowControl w:val="0"/>
-        <w:autoSpaceDE w:val="0"/>
-        <w:autoSpaceDN w:val="0"/>
-        <w:adjustRightInd w:val="0"/>
-        <w:spacing w:line="280" w:lineRule="atLeast"/>
-        <w:rPr>
-          <w:rFonts w:ascii="Helvetica Neue" w:hAnsi="Helvetica Neue" w:cs="Helvetica Neue"/>
-          <w:b/>
-          <w:color w:val="000000"/>
-        </w:rPr>
-      </w:pPr>
-      <w:r>
-        <w:rPr>
-          <w:rFonts w:ascii="Helvetica Neue" w:hAnsi="Helvetica Neue" w:cs="Helvetica Neue"/>
-          <w:b/>
-          <w:color w:val="000000"/>
-        </w:rPr>
-        <w:lastRenderedPageBreak/>
-        <w:t>Questions:</w:t>
-      </w:r>
-    </w:p>
-    <w:p>
-      <w:pPr>
-        <w:widowControl w:val="0"/>
-        <w:autoSpaceDE w:val="0"/>
-        <w:autoSpaceDN w:val="0"/>
-        <w:adjustRightInd w:val="0"/>
-        <w:spacing w:line="280" w:lineRule="atLeast"/>
-        <w:rPr>
-          <w:rFonts w:ascii="Helvetica Neue" w:hAnsi="Helvetica Neue" w:cs="Helvetica Neue"/>
-          <w:color w:val="000000"/>
-        </w:rPr>
-      </w:pPr>
-    </w:p>
-    <w:p>
-      <w:pPr>
-        <w:widowControl w:val="0"/>
-        <w:autoSpaceDE w:val="0"/>
-        <w:autoSpaceDN w:val="0"/>
-        <w:adjustRightInd w:val="0"/>
-        <w:spacing w:line="280" w:lineRule="atLeast"/>
-        <w:rPr>
-          <w:rFonts w:ascii="Helvetica Neue" w:hAnsi="Helvetica Neue" w:cs="Helvetica Neue"/>
-          <w:color w:val="000000"/>
-        </w:rPr>
-      </w:pPr>
-      <w:r>
-        <w:rPr>
-          <w:rFonts w:ascii="Helvetica Neue" w:hAnsi="Helvetica Neue" w:cs="Helvetica Neue"/>
-          <w:color w:val="000000"/>
-        </w:rPr>
-        <w:t>How do you determine the user and the donor?</w:t>
-      </w:r>
-    </w:p>
-    <w:p>
-      <w:pPr>
-        <w:widowControl w:val="0"/>
-        <w:autoSpaceDE w:val="0"/>
-        <w:autoSpaceDN w:val="0"/>
-        <w:adjustRightInd w:val="0"/>
-        <w:spacing w:line="280" w:lineRule="atLeast"/>
-        <w:rPr>
-          <w:rFonts w:ascii="Helvetica Neue" w:hAnsi="Helvetica Neue" w:cs="Helvetica Neue"/>
-          <w:color w:val="000000"/>
-        </w:rPr>
-      </w:pPr>
-    </w:p>
-    <w:p>
-      <w:pPr>
-        <w:widowControl w:val="0"/>
-        <w:autoSpaceDE w:val="0"/>
-        <w:autoSpaceDN w:val="0"/>
-        <w:adjustRightInd w:val="0"/>
-        <w:spacing w:line="280" w:lineRule="atLeast"/>
-        <w:rPr>
-          <w:rFonts w:ascii="Helvetica Neue" w:hAnsi="Helvetica Neue" w:cs="Helvetica Neue"/>
-          <w:color w:val="000000"/>
-        </w:rPr>
-      </w:pPr>
-      <w:r>
-        <w:rPr>
-          <w:rFonts w:ascii="Helvetica Neue" w:hAnsi="Helvetica Neue" w:cs="Helvetica Neue"/>
-          <w:color w:val="000000"/>
-        </w:rPr>
-        <w:t>Are we just connecting user to donor or are we assisting with the event itself?</w:t>
-      </w:r>
-    </w:p>
-    <w:p>
-      <w:pPr>
-        <w:widowControl w:val="0"/>
-        <w:autoSpaceDE w:val="0"/>
-        <w:autoSpaceDN w:val="0"/>
-        <w:adjustRightInd w:val="0"/>
-        <w:spacing w:line="280" w:lineRule="atLeast"/>
-        <w:rPr>
-          <w:rFonts w:ascii="Helvetica Neue" w:hAnsi="Helvetica Neue" w:cs="Helvetica Neue"/>
-          <w:color w:val="000000"/>
-        </w:rPr>
-      </w:pPr>
-    </w:p>
-    <w:p>
-      <w:pPr>
-        <w:widowControl w:val="0"/>
-        <w:autoSpaceDE w:val="0"/>
-        <w:autoSpaceDN w:val="0"/>
-        <w:adjustRightInd w:val="0"/>
-        <w:spacing w:line="280" w:lineRule="atLeast"/>
-        <w:rPr>
-          <w:rFonts w:ascii="Helvetica Neue" w:hAnsi="Helvetica Neue" w:cs="Helvetica Neue"/>
-          <w:color w:val="000000"/>
-        </w:rPr>
-      </w:pPr>
-      <w:r>
-        <w:rPr>
-          <w:rFonts w:ascii="Helvetica Neue" w:hAnsi="Helvetica Neue" w:cs="Helvetica Neue"/>
-          <w:color w:val="000000"/>
-        </w:rPr>
-        <w:t>Can we allow the user to suggest the location and help there.</w:t>
+      <w:r>
+        <w:t>No</w:t>
       </w:r>
     </w:p>
     <w:p/>
-    <w:p>
-      <w:r>
-        <w:t>Are we validating through NRIC?</w:t>
-      </w:r>
-    </w:p>
     <w:p/>
     <w:p>
       <w:r>

</xml_diff>

<commit_message>
Updating discussion, survey questions, Google Firebase enabled Project
</commit_message>
<xml_diff>
--- a/System Requirements/Discussion.docx
+++ b/System Requirements/Discussion.docx
@@ -885,7 +885,15 @@
           <w:rFonts w:ascii="Helvetica Neue" w:hAnsi="Helvetica Neue" w:cs="Helvetica Neue"/>
           <w:color w:val="000000"/>
         </w:rPr>
-        <w:t>gest the location and help to display the location</w:t>
+        <w:t xml:space="preserve">gest the location and help to display the </w:t>
+      </w:r>
+      <w:proofErr w:type="gramStart"/>
+      <w:r>
+        <w:rPr>
+          <w:rFonts w:ascii="Helvetica Neue" w:hAnsi="Helvetica Neue" w:cs="Helvetica Neue"/>
+          <w:color w:val="000000"/>
+        </w:rPr>
+        <w:t>location</w:t>
       </w:r>
       <w:r>
         <w:rPr>
@@ -894,6 +902,7 @@
         </w:rPr>
         <w:t>.</w:t>
       </w:r>
+      <w:proofErr w:type="gramEnd"/>
     </w:p>
     <w:p>
       <w:r>
@@ -905,8 +914,6 @@
       <w:r>
         <w:t>Are we validating through NRIC?</w:t>
       </w:r>
-      <w:bookmarkStart w:id="0" w:name="_GoBack"/>
-      <w:bookmarkEnd w:id="0"/>
     </w:p>
     <w:p>
       <w:r>
@@ -962,8 +969,13 @@
       </w:r>
     </w:p>
     <w:p>
-      <w:r>
-        <w:t>Wanying -&gt; Image recognition and barcode scanning -&gt; Web scraping</w:t>
+      <w:proofErr w:type="spellStart"/>
+      <w:r>
+        <w:t>Wanying</w:t>
+      </w:r>
+      <w:proofErr w:type="spellEnd"/>
+      <w:r>
+        <w:t xml:space="preserve"> -&gt; Image recognition and barcode scanning -&gt; Web scraping</w:t>
       </w:r>
     </w:p>
     <w:p/>
@@ -977,6 +989,495 @@
       <w:r>
         <w:t>Suggest UI, UX themes</w:t>
       </w:r>
+    </w:p>
+    <w:p/>
+    <w:p>
+      <w:pPr>
+        <w:rPr>
+          <w:b/>
+          <w:sz w:val="48"/>
+          <w:szCs w:val="48"/>
+        </w:rPr>
+      </w:pPr>
+      <w:r>
+        <w:rPr>
+          <w:b/>
+          <w:sz w:val="48"/>
+          <w:szCs w:val="48"/>
+        </w:rPr>
+        <w:t>26</w:t>
+      </w:r>
+      <w:r>
+        <w:rPr>
+          <w:b/>
+          <w:sz w:val="48"/>
+          <w:szCs w:val="48"/>
+          <w:vertAlign w:val="superscript"/>
+        </w:rPr>
+        <w:t>th</w:t>
+      </w:r>
+      <w:r>
+        <w:rPr>
+          <w:b/>
+          <w:sz w:val="48"/>
+          <w:szCs w:val="48"/>
+        </w:rPr>
+        <w:t xml:space="preserve"> April 2017</w:t>
+      </w:r>
+    </w:p>
+    <w:p>
+      <w:pPr>
+        <w:rPr>
+          <w:b/>
+        </w:rPr>
+      </w:pPr>
+    </w:p>
+    <w:p>
+      <w:pPr>
+        <w:rPr>
+          <w:lang w:val="en-US"/>
+        </w:rPr>
+      </w:pPr>
+      <w:r>
+        <w:rPr>
+          <w:lang w:val="en-US"/>
+        </w:rPr>
+        <w:t>Can we also do filtering in the school, donating books back to the school and whatnot</w:t>
+      </w:r>
+    </w:p>
+    <w:p>
+      <w:pPr>
+        <w:pStyle w:val="ListParagraph"/>
+        <w:numPr>
+          <w:ilvl w:val="0"/>
+          <w:numId w:val="2"/>
+        </w:numPr>
+        <w:rPr>
+          <w:lang w:val="en-US"/>
+        </w:rPr>
+      </w:pPr>
+      <w:r>
+        <w:rPr>
+          <w:lang w:val="en-US"/>
+        </w:rPr>
+        <w:t>Personal and corporate</w:t>
+      </w:r>
+    </w:p>
+    <w:p>
+      <w:pPr>
+        <w:rPr>
+          <w:lang w:val="en-US"/>
+        </w:rPr>
+      </w:pPr>
+    </w:p>
+    <w:p>
+      <w:pPr>
+        <w:rPr>
+          <w:lang w:val="en-US"/>
+        </w:rPr>
+      </w:pPr>
+      <w:r>
+        <w:rPr>
+          <w:lang w:val="en-US"/>
+        </w:rPr>
+        <w:t>Navigate when meeting is soon -&gt; open auto navigation with manual entry or current location?</w:t>
+      </w:r>
+    </w:p>
+    <w:p>
+      <w:pPr>
+        <w:rPr>
+          <w:lang w:val="en-US"/>
+        </w:rPr>
+      </w:pPr>
+    </w:p>
+    <w:p>
+      <w:pPr>
+        <w:rPr>
+          <w:lang w:val="en-US"/>
+        </w:rPr>
+      </w:pPr>
+      <w:r>
+        <w:rPr>
+          <w:lang w:val="en-US"/>
+        </w:rPr>
+        <w:t xml:space="preserve">Data filtering based on personal preference (Prefer Sci-Fi/Fantasy </w:t>
+      </w:r>
+      <w:proofErr w:type="spellStart"/>
+      <w:r>
+        <w:rPr>
+          <w:lang w:val="en-US"/>
+        </w:rPr>
+        <w:t>etc</w:t>
+      </w:r>
+      <w:proofErr w:type="spellEnd"/>
+      <w:r>
+        <w:rPr>
+          <w:lang w:val="en-US"/>
+        </w:rPr>
+        <w:t>)</w:t>
+      </w:r>
+    </w:p>
+    <w:p>
+      <w:pPr>
+        <w:rPr>
+          <w:lang w:val="en-US"/>
+        </w:rPr>
+      </w:pPr>
+    </w:p>
+    <w:p>
+      <w:pPr>
+        <w:rPr>
+          <w:lang w:val="en-US"/>
+        </w:rPr>
+      </w:pPr>
+      <w:r>
+        <w:rPr>
+          <w:lang w:val="en-US"/>
+        </w:rPr>
+        <w:t>E-mail</w:t>
+      </w:r>
+    </w:p>
+    <w:p>
+      <w:pPr>
+        <w:rPr>
+          <w:lang w:val="en-US"/>
+        </w:rPr>
+      </w:pPr>
+      <w:r>
+        <w:rPr>
+          <w:lang w:val="en-US"/>
+        </w:rPr>
+        <w:t>Password</w:t>
+      </w:r>
+    </w:p>
+    <w:p>
+      <w:pPr>
+        <w:rPr>
+          <w:lang w:val="en-US"/>
+        </w:rPr>
+      </w:pPr>
+      <w:r>
+        <w:rPr>
+          <w:lang w:val="en-US"/>
+        </w:rPr>
+        <w:t>User name/Name</w:t>
+      </w:r>
+    </w:p>
+    <w:p>
+      <w:pPr>
+        <w:rPr>
+          <w:lang w:val="en-US"/>
+        </w:rPr>
+      </w:pPr>
+      <w:r>
+        <w:rPr>
+          <w:lang w:val="en-US"/>
+        </w:rPr>
+        <w:t>With preference of using username/name</w:t>
+      </w:r>
+    </w:p>
+    <w:p>
+      <w:pPr>
+        <w:rPr>
+          <w:lang w:val="en-US"/>
+        </w:rPr>
+      </w:pPr>
+      <w:r>
+        <w:rPr>
+          <w:lang w:val="en-US"/>
+        </w:rPr>
+        <w:t>User profile -&gt; Key in multiple schools</w:t>
+      </w:r>
+    </w:p>
+    <w:p>
+      <w:pPr>
+        <w:rPr>
+          <w:lang w:val="en-US"/>
+        </w:rPr>
+      </w:pPr>
+    </w:p>
+    <w:p>
+      <w:pPr>
+        <w:rPr>
+          <w:lang w:val="en-US"/>
+        </w:rPr>
+      </w:pPr>
+    </w:p>
+    <w:p>
+      <w:pPr>
+        <w:rPr>
+          <w:lang w:val="en-US"/>
+        </w:rPr>
+      </w:pPr>
+      <w:r>
+        <w:rPr>
+          <w:lang w:val="en-US"/>
+        </w:rPr>
+        <w:t>E-mail verification</w:t>
+      </w:r>
+    </w:p>
+    <w:p>
+      <w:pPr>
+        <w:rPr>
+          <w:lang w:val="en-US"/>
+        </w:rPr>
+      </w:pPr>
+      <w:r>
+        <w:rPr>
+          <w:lang w:val="en-US"/>
+        </w:rPr>
+        <w:t>Chat bot for information</w:t>
+      </w:r>
+    </w:p>
+    <w:p>
+      <w:pPr>
+        <w:rPr>
+          <w:lang w:val="en-US"/>
+        </w:rPr>
+      </w:pPr>
+    </w:p>
+    <w:p>
+      <w:pPr>
+        <w:rPr>
+          <w:lang w:val="en-US"/>
+        </w:rPr>
+      </w:pPr>
+      <w:r>
+        <w:rPr>
+          <w:lang w:val="en-US"/>
+        </w:rPr>
+        <w:t>How do you keep a sustained user base?</w:t>
+      </w:r>
+    </w:p>
+    <w:p>
+      <w:pPr>
+        <w:rPr>
+          <w:b/>
+          <w:lang w:val="en-US"/>
+        </w:rPr>
+      </w:pPr>
+    </w:p>
+    <w:p>
+      <w:pPr>
+        <w:rPr>
+          <w:lang w:val="en-US"/>
+        </w:rPr>
+      </w:pPr>
+      <w:r>
+        <w:rPr>
+          <w:lang w:val="en-US"/>
+        </w:rPr>
+        <w:t>Think up of a UI theme</w:t>
+      </w:r>
+    </w:p>
+    <w:p>
+      <w:pPr>
+        <w:rPr>
+          <w:lang w:val="en-US"/>
+        </w:rPr>
+      </w:pPr>
+      <w:r>
+        <w:rPr>
+          <w:lang w:val="en-US"/>
+        </w:rPr>
+        <w:t>Adobe XD</w:t>
+      </w:r>
+    </w:p>
+    <w:p>
+      <w:pPr>
+        <w:rPr>
+          <w:lang w:val="en-US"/>
+        </w:rPr>
+      </w:pPr>
+      <w:r>
+        <w:rPr>
+          <w:lang w:val="en-US"/>
+        </w:rPr>
+        <w:t>Try to do barcode scanning basic first</w:t>
+      </w:r>
+      <w:r>
+        <w:rPr>
+          <w:lang w:val="en-US"/>
+        </w:rPr>
+        <w:t xml:space="preserve"> (portable code)</w:t>
+      </w:r>
+    </w:p>
+    <w:p>
+      <w:pPr>
+        <w:rPr>
+          <w:lang w:val="en-US"/>
+        </w:rPr>
+      </w:pPr>
+    </w:p>
+    <w:p>
+      <w:pPr>
+        <w:rPr>
+          <w:lang w:val="en-US"/>
+        </w:rPr>
+      </w:pPr>
+      <w:r>
+        <w:rPr>
+          <w:lang w:val="en-US"/>
+        </w:rPr>
+        <w:t>Home page</w:t>
+      </w:r>
+    </w:p>
+    <w:p>
+      <w:pPr>
+        <w:rPr>
+          <w:lang w:val="en-US"/>
+        </w:rPr>
+      </w:pPr>
+      <w:r>
+        <w:rPr>
+          <w:lang w:val="en-US"/>
+        </w:rPr>
+        <w:t>Login</w:t>
+      </w:r>
+    </w:p>
+    <w:p>
+      <w:pPr>
+        <w:rPr>
+          <w:lang w:val="en-US"/>
+        </w:rPr>
+      </w:pPr>
+      <w:r>
+        <w:rPr>
+          <w:lang w:val="en-US"/>
+        </w:rPr>
+        <w:t>Registration</w:t>
+      </w:r>
+    </w:p>
+    <w:p>
+      <w:pPr>
+        <w:rPr>
+          <w:lang w:val="en-US"/>
+        </w:rPr>
+      </w:pPr>
+      <w:r>
+        <w:rPr>
+          <w:lang w:val="en-US"/>
+        </w:rPr>
+        <w:t>Profile</w:t>
+      </w:r>
+    </w:p>
+    <w:p>
+      <w:pPr>
+        <w:rPr>
+          <w:lang w:val="en-US"/>
+        </w:rPr>
+      </w:pPr>
+      <w:r>
+        <w:rPr>
+          <w:lang w:val="en-US"/>
+        </w:rPr>
+        <w:t>Donation</w:t>
+      </w:r>
+    </w:p>
+    <w:p>
+      <w:pPr>
+        <w:rPr>
+          <w:lang w:val="en-US"/>
+        </w:rPr>
+      </w:pPr>
+      <w:r>
+        <w:rPr>
+          <w:lang w:val="en-US"/>
+        </w:rPr>
+        <w:t>Scanning</w:t>
+      </w:r>
+    </w:p>
+    <w:p>
+      <w:pPr>
+        <w:rPr>
+          <w:lang w:val="en-US"/>
+        </w:rPr>
+      </w:pPr>
+      <w:r>
+        <w:rPr>
+          <w:lang w:val="en-US"/>
+        </w:rPr>
+        <w:t>Chat</w:t>
+      </w:r>
+    </w:p>
+    <w:p>
+      <w:pPr>
+        <w:rPr>
+          <w:lang w:val="en-US"/>
+        </w:rPr>
+      </w:pPr>
+      <w:r>
+        <w:rPr>
+          <w:lang w:val="en-US"/>
+        </w:rPr>
+        <w:t xml:space="preserve">Client </w:t>
+      </w:r>
+      <w:r>
+        <w:rPr>
+          <w:lang w:val="en-US"/>
+        </w:rPr>
+        <w:t>C</w:t>
+      </w:r>
+      <w:r>
+        <w:rPr>
+          <w:lang w:val="en-US"/>
+        </w:rPr>
+        <w:t>onnect</w:t>
+      </w:r>
+      <w:r>
+        <w:rPr>
+          <w:lang w:val="en-US"/>
+        </w:rPr>
+        <w:t>ion</w:t>
+      </w:r>
+    </w:p>
+    <w:p>
+      <w:pPr>
+        <w:rPr>
+          <w:lang w:val="en-US"/>
+        </w:rPr>
+      </w:pPr>
+      <w:r>
+        <w:rPr>
+          <w:lang w:val="en-US"/>
+        </w:rPr>
+        <w:t>Map Route</w:t>
+      </w:r>
+    </w:p>
+    <w:p>
+      <w:pPr>
+        <w:rPr>
+          <w:lang w:val="en-US"/>
+        </w:rPr>
+      </w:pPr>
+      <w:r>
+        <w:rPr>
+          <w:lang w:val="en-US"/>
+        </w:rPr>
+        <w:t>Browsing</w:t>
+      </w:r>
+    </w:p>
+    <w:p>
+      <w:pPr>
+        <w:rPr>
+          <w:lang w:val="en-US"/>
+        </w:rPr>
+      </w:pPr>
+      <w:r>
+        <w:rPr>
+          <w:lang w:val="en-US"/>
+        </w:rPr>
+        <w:t>Searching</w:t>
+      </w:r>
+    </w:p>
+    <w:p>
+      <w:pPr>
+        <w:rPr>
+          <w:lang w:val="en-US"/>
+        </w:rPr>
+      </w:pPr>
+      <w:bookmarkStart w:id="0" w:name="_GoBack"/>
+      <w:bookmarkEnd w:id="0"/>
     </w:p>
     <w:sectPr>
       <w:pgSz w:w="12240" w:h="15840"/>
@@ -991,16 +1492,16 @@
 <file path=word/numbering.xml><?xml version="1.0" encoding="utf-8"?>
 <w:numbering xmlns:wpc="http://schemas.microsoft.com/office/word/2010/wordprocessingCanvas" xmlns:mo="http://schemas.microsoft.com/office/mac/office/2008/main" xmlns:mc="http://schemas.openxmlformats.org/markup-compatibility/2006" xmlns:mv="urn:schemas-microsoft-com:mac:vml" xmlns:o="urn:schemas-microsoft-com:office:office" xmlns:r="http://schemas.openxmlformats.org/officeDocument/2006/relationships" xmlns:m="http://schemas.openxmlformats.org/officeDocument/2006/math" xmlns:v="urn:schemas-microsoft-com:vml" xmlns:wp14="http://schemas.microsoft.com/office/word/2010/wordprocessingDrawing" xmlns:wp="http://schemas.openxmlformats.org/drawingml/2006/wordprocessingDrawing" xmlns:w10="urn:schemas-microsoft-com:office:word" xmlns:w="http://schemas.openxmlformats.org/wordprocessingml/2006/main" xmlns:w14="http://schemas.microsoft.com/office/word/2010/wordml" xmlns:w15="http://schemas.microsoft.com/office/word/2012/wordml" xmlns:wpg="http://schemas.microsoft.com/office/word/2010/wordprocessingGroup" xmlns:wpi="http://schemas.microsoft.com/office/word/2010/wordprocessingInk" xmlns:wne="http://schemas.microsoft.com/office/word/2006/wordml" xmlns:wps="http://schemas.microsoft.com/office/word/2010/wordprocessingShape" mc:Ignorable="w14 w15 wp14">
   <w:abstractNum w:abstractNumId="0">
-    <w:nsid w:val="42BF65E5"/>
+    <w:nsid w:val="3DC20B41"/>
     <w:multiLevelType w:val="hybridMultilevel"/>
-    <w:tmpl w:val="BE043014"/>
-    <w:lvl w:ilvl="0" w:tplc="59428B70">
-      <w:start w:val="101"/>
+    <w:tmpl w:val="80CED900"/>
+    <w:lvl w:ilvl="0" w:tplc="EA5C81F2">
+      <w:start w:val="60"/>
       <w:numFmt w:val="bullet"/>
       <w:lvlText w:val=""/>
       <w:lvlJc w:val="left"/>
       <w:pPr>
-        <w:ind w:left="1080" w:hanging="360"/>
+        <w:ind w:left="720" w:hanging="360"/>
       </w:pPr>
       <w:rPr>
         <w:rFonts w:ascii="Wingdings" w:eastAsiaTheme="minorEastAsia" w:hAnsi="Wingdings" w:cstheme="minorBidi" w:hint="default"/>
@@ -1012,7 +1513,7 @@
       <w:lvlText w:val="o"/>
       <w:lvlJc w:val="left"/>
       <w:pPr>
-        <w:ind w:left="1800" w:hanging="360"/>
+        <w:ind w:left="1440" w:hanging="360"/>
       </w:pPr>
       <w:rPr>
         <w:rFonts w:ascii="Courier New" w:hAnsi="Courier New" w:cs="Courier New" w:hint="default"/>
@@ -1024,7 +1525,7 @@
       <w:lvlText w:val=""/>
       <w:lvlJc w:val="left"/>
       <w:pPr>
-        <w:ind w:left="2520" w:hanging="360"/>
+        <w:ind w:left="2160" w:hanging="360"/>
       </w:pPr>
       <w:rPr>
         <w:rFonts w:ascii="Wingdings" w:hAnsi="Wingdings" w:hint="default"/>
@@ -1036,7 +1537,7 @@
       <w:lvlText w:val=""/>
       <w:lvlJc w:val="left"/>
       <w:pPr>
-        <w:ind w:left="3240" w:hanging="360"/>
+        <w:ind w:left="2880" w:hanging="360"/>
       </w:pPr>
       <w:rPr>
         <w:rFonts w:ascii="Symbol" w:hAnsi="Symbol" w:hint="default"/>
@@ -1048,7 +1549,7 @@
       <w:lvlText w:val="o"/>
       <w:lvlJc w:val="left"/>
       <w:pPr>
-        <w:ind w:left="3960" w:hanging="360"/>
+        <w:ind w:left="3600" w:hanging="360"/>
       </w:pPr>
       <w:rPr>
         <w:rFonts w:ascii="Courier New" w:hAnsi="Courier New" w:cs="Courier New" w:hint="default"/>
@@ -1060,7 +1561,7 @@
       <w:lvlText w:val=""/>
       <w:lvlJc w:val="left"/>
       <w:pPr>
-        <w:ind w:left="4680" w:hanging="360"/>
+        <w:ind w:left="4320" w:hanging="360"/>
       </w:pPr>
       <w:rPr>
         <w:rFonts w:ascii="Wingdings" w:hAnsi="Wingdings" w:hint="default"/>
@@ -1072,7 +1573,7 @@
       <w:lvlText w:val=""/>
       <w:lvlJc w:val="left"/>
       <w:pPr>
-        <w:ind w:left="5400" w:hanging="360"/>
+        <w:ind w:left="5040" w:hanging="360"/>
       </w:pPr>
       <w:rPr>
         <w:rFonts w:ascii="Symbol" w:hAnsi="Symbol" w:hint="default"/>
@@ -1084,7 +1585,7 @@
       <w:lvlText w:val="o"/>
       <w:lvlJc w:val="left"/>
       <w:pPr>
-        <w:ind w:left="6120" w:hanging="360"/>
+        <w:ind w:left="5760" w:hanging="360"/>
       </w:pPr>
       <w:rPr>
         <w:rFonts w:ascii="Courier New" w:hAnsi="Courier New" w:cs="Courier New" w:hint="default"/>
@@ -1096,6 +1597,119 @@
       <w:lvlText w:val=""/>
       <w:lvlJc w:val="left"/>
       <w:pPr>
+        <w:ind w:left="6480" w:hanging="360"/>
+      </w:pPr>
+      <w:rPr>
+        <w:rFonts w:ascii="Wingdings" w:hAnsi="Wingdings" w:hint="default"/>
+      </w:rPr>
+    </w:lvl>
+  </w:abstractNum>
+  <w:abstractNum w:abstractNumId="1">
+    <w:nsid w:val="42BF65E5"/>
+    <w:multiLevelType w:val="hybridMultilevel"/>
+    <w:tmpl w:val="BE043014"/>
+    <w:lvl w:ilvl="0" w:tplc="59428B70">
+      <w:start w:val="101"/>
+      <w:numFmt w:val="bullet"/>
+      <w:lvlText w:val=""/>
+      <w:lvlJc w:val="left"/>
+      <w:pPr>
+        <w:ind w:left="1080" w:hanging="360"/>
+      </w:pPr>
+      <w:rPr>
+        <w:rFonts w:ascii="Wingdings" w:eastAsiaTheme="minorEastAsia" w:hAnsi="Wingdings" w:cstheme="minorBidi" w:hint="default"/>
+      </w:rPr>
+    </w:lvl>
+    <w:lvl w:ilvl="1" w:tplc="08090003" w:tentative="1">
+      <w:start w:val="1"/>
+      <w:numFmt w:val="bullet"/>
+      <w:lvlText w:val="o"/>
+      <w:lvlJc w:val="left"/>
+      <w:pPr>
+        <w:ind w:left="1800" w:hanging="360"/>
+      </w:pPr>
+      <w:rPr>
+        <w:rFonts w:ascii="Courier New" w:hAnsi="Courier New" w:cs="Courier New" w:hint="default"/>
+      </w:rPr>
+    </w:lvl>
+    <w:lvl w:ilvl="2" w:tplc="08090005" w:tentative="1">
+      <w:start w:val="1"/>
+      <w:numFmt w:val="bullet"/>
+      <w:lvlText w:val=""/>
+      <w:lvlJc w:val="left"/>
+      <w:pPr>
+        <w:ind w:left="2520" w:hanging="360"/>
+      </w:pPr>
+      <w:rPr>
+        <w:rFonts w:ascii="Wingdings" w:hAnsi="Wingdings" w:hint="default"/>
+      </w:rPr>
+    </w:lvl>
+    <w:lvl w:ilvl="3" w:tplc="08090001" w:tentative="1">
+      <w:start w:val="1"/>
+      <w:numFmt w:val="bullet"/>
+      <w:lvlText w:val=""/>
+      <w:lvlJc w:val="left"/>
+      <w:pPr>
+        <w:ind w:left="3240" w:hanging="360"/>
+      </w:pPr>
+      <w:rPr>
+        <w:rFonts w:ascii="Symbol" w:hAnsi="Symbol" w:hint="default"/>
+      </w:rPr>
+    </w:lvl>
+    <w:lvl w:ilvl="4" w:tplc="08090003" w:tentative="1">
+      <w:start w:val="1"/>
+      <w:numFmt w:val="bullet"/>
+      <w:lvlText w:val="o"/>
+      <w:lvlJc w:val="left"/>
+      <w:pPr>
+        <w:ind w:left="3960" w:hanging="360"/>
+      </w:pPr>
+      <w:rPr>
+        <w:rFonts w:ascii="Courier New" w:hAnsi="Courier New" w:cs="Courier New" w:hint="default"/>
+      </w:rPr>
+    </w:lvl>
+    <w:lvl w:ilvl="5" w:tplc="08090005" w:tentative="1">
+      <w:start w:val="1"/>
+      <w:numFmt w:val="bullet"/>
+      <w:lvlText w:val=""/>
+      <w:lvlJc w:val="left"/>
+      <w:pPr>
+        <w:ind w:left="4680" w:hanging="360"/>
+      </w:pPr>
+      <w:rPr>
+        <w:rFonts w:ascii="Wingdings" w:hAnsi="Wingdings" w:hint="default"/>
+      </w:rPr>
+    </w:lvl>
+    <w:lvl w:ilvl="6" w:tplc="08090001" w:tentative="1">
+      <w:start w:val="1"/>
+      <w:numFmt w:val="bullet"/>
+      <w:lvlText w:val=""/>
+      <w:lvlJc w:val="left"/>
+      <w:pPr>
+        <w:ind w:left="5400" w:hanging="360"/>
+      </w:pPr>
+      <w:rPr>
+        <w:rFonts w:ascii="Symbol" w:hAnsi="Symbol" w:hint="default"/>
+      </w:rPr>
+    </w:lvl>
+    <w:lvl w:ilvl="7" w:tplc="08090003" w:tentative="1">
+      <w:start w:val="1"/>
+      <w:numFmt w:val="bullet"/>
+      <w:lvlText w:val="o"/>
+      <w:lvlJc w:val="left"/>
+      <w:pPr>
+        <w:ind w:left="6120" w:hanging="360"/>
+      </w:pPr>
+      <w:rPr>
+        <w:rFonts w:ascii="Courier New" w:hAnsi="Courier New" w:cs="Courier New" w:hint="default"/>
+      </w:rPr>
+    </w:lvl>
+    <w:lvl w:ilvl="8" w:tplc="08090005" w:tentative="1">
+      <w:start w:val="1"/>
+      <w:numFmt w:val="bullet"/>
+      <w:lvlText w:val=""/>
+      <w:lvlJc w:val="left"/>
+      <w:pPr>
         <w:ind w:left="6840" w:hanging="360"/>
       </w:pPr>
       <w:rPr>
@@ -1104,6 +1718,9 @@
     </w:lvl>
   </w:abstractNum>
   <w:num w:numId="1">
+    <w:abstractNumId w:val="1"/>
+  </w:num>
+  <w:num w:numId="2">
     <w:abstractNumId w:val="0"/>
   </w:num>
 </w:numbering>
@@ -1548,6 +2165,24 @@
       <w:contextualSpacing/>
     </w:pPr>
   </w:style>
+  <w:style w:type="paragraph" w:styleId="Date">
+    <w:name w:val="Date"/>
+    <w:basedOn w:val="Normal"/>
+    <w:next w:val="Normal"/>
+    <w:link w:val="DateChar"/>
+    <w:uiPriority w:val="99"/>
+    <w:semiHidden/>
+    <w:unhideWhenUsed/>
+    <w:rsid w:val="003D583C"/>
+  </w:style>
+  <w:style w:type="character" w:customStyle="1" w:styleId="DateChar">
+    <w:name w:val="Date Char"/>
+    <w:basedOn w:val="DefaultParagraphFont"/>
+    <w:link w:val="Date"/>
+    <w:uiPriority w:val="99"/>
+    <w:semiHidden/>
+    <w:rsid w:val="003D583C"/>
+  </w:style>
 </w:styles>
 </file>
 

</xml_diff>

<commit_message>
Small modifications to docs
</commit_message>
<xml_diff>
--- a/System Requirements/Discussion.docx
+++ b/System Requirements/Discussion.docx
@@ -1319,165 +1319,277 @@
         <w:rPr>
           <w:lang w:val="en-US"/>
         </w:rPr>
-        <w:t>Home page</w:t>
-      </w:r>
-    </w:p>
-    <w:p>
-      <w:pPr>
-        <w:rPr>
-          <w:lang w:val="en-US"/>
-        </w:rPr>
-      </w:pPr>
-      <w:r>
-        <w:rPr>
-          <w:lang w:val="en-US"/>
-        </w:rPr>
-        <w:t>Login</w:t>
-      </w:r>
-    </w:p>
-    <w:p>
-      <w:pPr>
-        <w:rPr>
-          <w:lang w:val="en-US"/>
-        </w:rPr>
-      </w:pPr>
-      <w:r>
-        <w:rPr>
-          <w:lang w:val="en-US"/>
-        </w:rPr>
-        <w:t>Registration</w:t>
-      </w:r>
-    </w:p>
-    <w:p>
-      <w:pPr>
-        <w:rPr>
-          <w:lang w:val="en-US"/>
-        </w:rPr>
-      </w:pPr>
-      <w:r>
-        <w:rPr>
-          <w:lang w:val="en-US"/>
-        </w:rPr>
-        <w:t>Profile</w:t>
-      </w:r>
-    </w:p>
-    <w:p>
-      <w:pPr>
-        <w:rPr>
-          <w:lang w:val="en-US"/>
-        </w:rPr>
-      </w:pPr>
-      <w:r>
-        <w:rPr>
-          <w:lang w:val="en-US"/>
-        </w:rPr>
-        <w:t>Donation</w:t>
-      </w:r>
-    </w:p>
-    <w:p>
-      <w:pPr>
-        <w:rPr>
-          <w:lang w:val="en-US"/>
-        </w:rPr>
-      </w:pPr>
-      <w:r>
-        <w:rPr>
-          <w:lang w:val="en-US"/>
-        </w:rPr>
-        <w:t>Scanning</w:t>
-      </w:r>
-    </w:p>
-    <w:p>
-      <w:pPr>
-        <w:rPr>
-          <w:lang w:val="en-US"/>
-        </w:rPr>
-      </w:pPr>
-      <w:r>
-        <w:rPr>
-          <w:lang w:val="en-US"/>
-        </w:rPr>
-        <w:t>Chat</w:t>
-      </w:r>
-    </w:p>
-    <w:p>
-      <w:pPr>
-        <w:rPr>
-          <w:lang w:val="en-US"/>
-        </w:rPr>
-      </w:pPr>
-      <w:r>
-        <w:rPr>
-          <w:lang w:val="en-US"/>
-        </w:rPr>
-        <w:t xml:space="preserve">Client </w:t>
-      </w:r>
-      <w:r>
-        <w:rPr>
-          <w:lang w:val="en-US"/>
-        </w:rPr>
-        <w:t>C</w:t>
-      </w:r>
-      <w:r>
-        <w:rPr>
-          <w:lang w:val="en-US"/>
-        </w:rPr>
-        <w:t>onnect</w:t>
-      </w:r>
-      <w:r>
-        <w:rPr>
-          <w:lang w:val="en-US"/>
-        </w:rPr>
-        <w:t>ion</w:t>
-      </w:r>
-    </w:p>
-    <w:p>
-      <w:pPr>
-        <w:rPr>
-          <w:lang w:val="en-US"/>
-        </w:rPr>
-      </w:pPr>
-      <w:r>
-        <w:rPr>
-          <w:lang w:val="en-US"/>
-        </w:rPr>
-        <w:t>Map Route</w:t>
-      </w:r>
-    </w:p>
-    <w:p>
-      <w:pPr>
-        <w:rPr>
-          <w:lang w:val="en-US"/>
-        </w:rPr>
-      </w:pPr>
-      <w:r>
-        <w:rPr>
-          <w:lang w:val="en-US"/>
-        </w:rPr>
-        <w:t>Browsing</w:t>
-      </w:r>
-    </w:p>
-    <w:p>
-      <w:pPr>
-        <w:rPr>
-          <w:lang w:val="en-US"/>
-        </w:rPr>
-      </w:pPr>
-      <w:r>
-        <w:rPr>
-          <w:lang w:val="en-US"/>
-        </w:rPr>
-        <w:t>Searching</w:t>
-      </w:r>
-    </w:p>
-    <w:p>
-      <w:pPr>
-        <w:rPr>
-          <w:lang w:val="en-US"/>
-        </w:rPr>
-      </w:pPr>
+        <w:t>Share to Facebook/Instagram</w:t>
+      </w:r>
+    </w:p>
+    <w:p>
+      <w:pPr>
+        <w:rPr>
+          <w:lang w:val="en-US"/>
+        </w:rPr>
+      </w:pPr>
+    </w:p>
+    <w:p>
+      <w:pPr>
+        <w:rPr>
+          <w:lang w:val="en-US"/>
+        </w:rPr>
+      </w:pPr>
+      <w:r>
+        <w:rPr>
+          <w:lang w:val="en-US"/>
+        </w:rPr>
+        <w:t>Quest</w:t>
+      </w:r>
+      <w:r>
+        <w:rPr>
+          <w:lang w:val="en-US"/>
+        </w:rPr>
+        <w:t>ing in reward system</w:t>
+      </w:r>
+      <w:r>
+        <w:rPr>
+          <w:lang w:val="en-US"/>
+        </w:rPr>
+        <w:t>?</w:t>
+      </w:r>
+    </w:p>
+    <w:p>
+      <w:pPr>
+        <w:rPr>
+          <w:lang w:val="en-US"/>
+        </w:rPr>
+      </w:pPr>
+      <w:r>
+        <w:rPr>
+          <w:lang w:val="en-US"/>
+        </w:rPr>
+        <w:t xml:space="preserve">&gt;Daily Quest </w:t>
+      </w:r>
+      <w:proofErr w:type="gramStart"/>
+      <w:r>
+        <w:rPr>
+          <w:lang w:val="en-US"/>
+        </w:rPr>
+        <w:t>( Donate</w:t>
+      </w:r>
+      <w:proofErr w:type="gramEnd"/>
+      <w:r>
+        <w:rPr>
+          <w:lang w:val="en-US"/>
+        </w:rPr>
+        <w:t xml:space="preserve"> a book / Get a book from the pre-loved collection / Share a book you are donating to Facebook/Instagram. </w:t>
+      </w:r>
+    </w:p>
+    <w:p>
+      <w:pPr>
+        <w:rPr>
+          <w:lang w:val="en-US"/>
+        </w:rPr>
+      </w:pPr>
+      <w:r>
+        <w:rPr>
+          <w:lang w:val="en-US"/>
+        </w:rPr>
+        <w:t>&gt;Each time a daily quest is completed, there will be reward points</w:t>
+      </w:r>
+    </w:p>
+    <w:p>
+      <w:pPr>
+        <w:rPr>
+          <w:lang w:val="en-US"/>
+        </w:rPr>
+      </w:pPr>
+      <w:r>
+        <w:rPr>
+          <w:lang w:val="en-US"/>
+        </w:rPr>
+        <w:t>&gt;Reaching a certain amount of reward points will entitle you to book discounts/ vouchers/ limited title on your profile / Badges.</w:t>
+      </w:r>
       <w:bookmarkStart w:id="0" w:name="_GoBack"/>
       <w:bookmarkEnd w:id="0"/>
+    </w:p>
+    <w:p>
+      <w:pPr>
+        <w:rPr>
+          <w:lang w:val="en-US"/>
+        </w:rPr>
+      </w:pPr>
+    </w:p>
+    <w:p>
+      <w:pPr>
+        <w:rPr>
+          <w:lang w:val="en-US"/>
+        </w:rPr>
+      </w:pPr>
+    </w:p>
+    <w:p>
+      <w:pPr>
+        <w:rPr>
+          <w:lang w:val="en-US"/>
+        </w:rPr>
+      </w:pPr>
+      <w:r>
+        <w:rPr>
+          <w:lang w:val="en-US"/>
+        </w:rPr>
+        <w:t>Home page</w:t>
+      </w:r>
+    </w:p>
+    <w:p>
+      <w:pPr>
+        <w:rPr>
+          <w:lang w:val="en-US"/>
+        </w:rPr>
+      </w:pPr>
+      <w:r>
+        <w:rPr>
+          <w:lang w:val="en-US"/>
+        </w:rPr>
+        <w:t>Login</w:t>
+      </w:r>
+    </w:p>
+    <w:p>
+      <w:pPr>
+        <w:rPr>
+          <w:lang w:val="en-US"/>
+        </w:rPr>
+      </w:pPr>
+      <w:r>
+        <w:rPr>
+          <w:lang w:val="en-US"/>
+        </w:rPr>
+        <w:t>Registration</w:t>
+      </w:r>
+    </w:p>
+    <w:p>
+      <w:pPr>
+        <w:rPr>
+          <w:lang w:val="en-US"/>
+        </w:rPr>
+      </w:pPr>
+      <w:r>
+        <w:rPr>
+          <w:lang w:val="en-US"/>
+        </w:rPr>
+        <w:t>Profile</w:t>
+      </w:r>
+    </w:p>
+    <w:p>
+      <w:pPr>
+        <w:rPr>
+          <w:lang w:val="en-US"/>
+        </w:rPr>
+      </w:pPr>
+      <w:r>
+        <w:rPr>
+          <w:lang w:val="en-US"/>
+        </w:rPr>
+        <w:t>Donation</w:t>
+      </w:r>
+    </w:p>
+    <w:p>
+      <w:pPr>
+        <w:rPr>
+          <w:lang w:val="en-US"/>
+        </w:rPr>
+      </w:pPr>
+      <w:r>
+        <w:rPr>
+          <w:lang w:val="en-US"/>
+        </w:rPr>
+        <w:t>Scanning</w:t>
+      </w:r>
+    </w:p>
+    <w:p>
+      <w:pPr>
+        <w:rPr>
+          <w:lang w:val="en-US"/>
+        </w:rPr>
+      </w:pPr>
+      <w:r>
+        <w:rPr>
+          <w:lang w:val="en-US"/>
+        </w:rPr>
+        <w:t>Chat</w:t>
+      </w:r>
+    </w:p>
+    <w:p>
+      <w:pPr>
+        <w:rPr>
+          <w:lang w:val="en-US"/>
+        </w:rPr>
+      </w:pPr>
+      <w:r>
+        <w:rPr>
+          <w:lang w:val="en-US"/>
+        </w:rPr>
+        <w:t xml:space="preserve">Client </w:t>
+      </w:r>
+      <w:r>
+        <w:rPr>
+          <w:lang w:val="en-US"/>
+        </w:rPr>
+        <w:t>C</w:t>
+      </w:r>
+      <w:r>
+        <w:rPr>
+          <w:lang w:val="en-US"/>
+        </w:rPr>
+        <w:t>onnect</w:t>
+      </w:r>
+      <w:r>
+        <w:rPr>
+          <w:lang w:val="en-US"/>
+        </w:rPr>
+        <w:t>ion</w:t>
+      </w:r>
+    </w:p>
+    <w:p>
+      <w:pPr>
+        <w:rPr>
+          <w:lang w:val="en-US"/>
+        </w:rPr>
+      </w:pPr>
+      <w:r>
+        <w:rPr>
+          <w:lang w:val="en-US"/>
+        </w:rPr>
+        <w:t>Map Route</w:t>
+      </w:r>
+    </w:p>
+    <w:p>
+      <w:pPr>
+        <w:rPr>
+          <w:lang w:val="en-US"/>
+        </w:rPr>
+      </w:pPr>
+      <w:r>
+        <w:rPr>
+          <w:lang w:val="en-US"/>
+        </w:rPr>
+        <w:t>Browsing</w:t>
+      </w:r>
+    </w:p>
+    <w:p>
+      <w:pPr>
+        <w:rPr>
+          <w:lang w:val="en-US"/>
+        </w:rPr>
+      </w:pPr>
+      <w:r>
+        <w:rPr>
+          <w:lang w:val="en-US"/>
+        </w:rPr>
+        <w:t>Searching</w:t>
+      </w:r>
+    </w:p>
+    <w:p>
+      <w:pPr>
+        <w:rPr>
+          <w:lang w:val="en-US"/>
+        </w:rPr>
+      </w:pPr>
     </w:p>
     <w:sectPr>
       <w:pgSz w:w="12240" w:h="15840"/>

</xml_diff>